<commit_message>
Some tweaks to w24 syllabus
</commit_message>
<xml_diff>
--- a/syllabus.docx
+++ b/syllabus.docx
@@ -3419,13 +3419,10 @@
     </w:p>
     <w:p>
       <w:r>
-        <w:t>Students will have the opportunity to practice working with statistical software in preparation to write a pre-analysis plan document that outlines the steps of a future study that addresses a novel question of academic interest or policy</w:t>
-      </w:r>
-      <w:r>
-        <w:t>/industry</w:t>
-      </w:r>
-      <w:r>
-        <w:t xml:space="preserve"> relevance.</w:t>
+        <w:t xml:space="preserve">Students will have the opportunity to practice working with statistical software </w:t>
+      </w:r>
+      <w:r>
+        <w:t>to evaluate and compare the statistical properties of alternative research designs. Students will also get the chance to practice discussing and communicating research design choices to a general or expert audience through speech and writing.</w:t>
       </w:r>
     </w:p>
     <w:p>
@@ -3471,7 +3468,13 @@
         <w:t xml:space="preserve"> of Primary Data</w:t>
       </w:r>
       <w:r>
-        <w:t xml:space="preserve"> or have equivalent experience with statistics and statistical programming software. I expect us to understand the main findings of a quantitative social science study and work backwards from there to understand the research design choices </w:t>
+        <w:t xml:space="preserve"> or have equivalent experience with statistics and statistical programming software. I expect us to understand the main findings of a quantitative social science study and work backwards from there to </w:t>
+      </w:r>
+      <w:r>
+        <w:t>discuss</w:t>
+      </w:r>
+      <w:r>
+        <w:t xml:space="preserve"> the research design choices </w:t>
       </w:r>
       <w:r>
         <w:t>that researchers</w:t>
@@ -3787,7 +3790,13 @@
         <w:t>St</w:t>
       </w:r>
       <w:r>
-        <w:t xml:space="preserve">udio in your personal computer. You can use </w:t>
+        <w:t xml:space="preserve">udio </w:t>
+      </w:r>
+      <w:r>
+        <w:t>on</w:t>
+      </w:r>
+      <w:r>
+        <w:t xml:space="preserve"> your personal computer. You can use </w:t>
       </w:r>
       <w:hyperlink r:id="rId16" w:history="1">
         <w:r>
@@ -4013,7 +4022,13 @@
     </w:p>
     <w:p>
       <w:r>
-        <w:t>By enrolling in this course, you accept the general terms of the grading agreement. We will have an opportunity to discuss expectations and modifications to the grading agreement during the first course meeting. The Course Policies section below outlines the contract grading policies in more detail.</w:t>
+        <w:t xml:space="preserve">By enrolling in this course, you accept the general terms of the grading agreement. We will have an opportunity to discuss expectations and </w:t>
+      </w:r>
+      <w:r>
+        <w:t xml:space="preserve">negotiate </w:t>
+      </w:r>
+      <w:r>
+        <w:t>modifications to the grading agreement during the first course meeting. The Course Policies section below outlines the contract grading policies in more detail.</w:t>
       </w:r>
     </w:p>
     <w:p>
@@ -4140,7 +4155,13 @@
         <w:t>9</w:t>
       </w:r>
       <w:r>
-        <w:t xml:space="preserve"> are required to meet the baseline grading contract.</w:t>
+        <w:t xml:space="preserve"> </w:t>
+      </w:r>
+      <w:r>
+        <w:t xml:space="preserve">marked as satisfactory </w:t>
+      </w:r>
+      <w:r>
+        <w:t>are required to meet the baseline grading contract.</w:t>
       </w:r>
     </w:p>
     <w:p>
@@ -4179,6 +4200,9 @@
         <w:t>in</w:t>
       </w:r>
       <w:r>
+        <w:t xml:space="preserve"> the</w:t>
+      </w:r>
+      <w:r>
         <w:t xml:space="preserve"> weeks that </w:t>
       </w:r>
       <w:r>
@@ -4223,6 +4247,9 @@
         <w:t>You are required to complete at least 3 response papers</w:t>
       </w:r>
       <w:r>
+        <w:t xml:space="preserve"> with a satisfactory mark</w:t>
+      </w:r>
+      <w:r>
         <w:t xml:space="preserve"> to meet the baseline grading contract.</w:t>
       </w:r>
     </w:p>
@@ -4259,7 +4286,13 @@
         <w:t xml:space="preserve">optional </w:t>
       </w:r>
       <w:r>
-        <w:t xml:space="preserve">final project is a pre-analysis plan. This is a document that outlines the steps of a future study that addresses a novel question of academic interest or policy/industry relevance. This document identifies a problem or question that needs to be addressed, explains its relevance </w:t>
+        <w:t xml:space="preserve">final project is a pre-analysis plan. This is a document that outlines the steps of a future study </w:t>
+      </w:r>
+      <w:r>
+        <w:t>addressing</w:t>
+      </w:r>
+      <w:r>
+        <w:t xml:space="preserve"> a novel question of academic interest or policy/industry relevance. This document identifies a problem or question that needs to be addressed, explains its relevance </w:t>
       </w:r>
       <w:r>
         <w:t>or</w:t>
@@ -5593,7 +5626,13 @@
     </w:p>
     <w:p>
       <w:r>
-        <w:t>You can use the templates available in the course website to format your assignments, slight modifications within RStudio are acceptable. If you write assignments outside RStudio</w:t>
+        <w:t xml:space="preserve">You can use the templates available </w:t>
+      </w:r>
+      <w:r>
+        <w:t>on</w:t>
+      </w:r>
+      <w:r>
+        <w:t xml:space="preserve"> the course website to format your assignments, slight modifications within RStudio are acceptable. If you write assignments outside RStudio</w:t>
       </w:r>
       <w:r>
         <w:t xml:space="preserve">, </w:t>
@@ -5602,7 +5641,7 @@
         <w:t xml:space="preserve">they </w:t>
       </w:r>
       <w:r>
-        <w:t xml:space="preserve">should be double-spaced, 12 pt font, with 1-inch margins. </w:t>
+        <w:t xml:space="preserve">should be double-spaced, 12pt font, with 1-inch margins. </w:t>
       </w:r>
       <w:r>
         <w:t>Assignments</w:t>
@@ -6593,7 +6632,13 @@
     </w:p>
     <w:p>
       <w:r>
-        <w:t xml:space="preserve">You may choose to complete as many extra or optional assignments to improve your grade, but you must receive approval from the instructor before submitting each extra assignment. </w:t>
+        <w:t xml:space="preserve">You may choose to complete as many extra or optional assignments to improve your grade, </w:t>
+      </w:r>
+      <w:r>
+        <w:t>the only limitation is that the number of response papers you complete should not exceed the number of weekly lab assignments you complete by the end of the semester. Y</w:t>
+      </w:r>
+      <w:r>
+        <w:t xml:space="preserve">ou must receive approval from the instructor before submitting each extra assignment. </w:t>
       </w:r>
     </w:p>
     <w:p>
@@ -6672,14 +6717,14 @@
         <w:rPr>
           <w:bCs/>
         </w:rPr>
-        <w:t xml:space="preserve">Some courses may use on-line elements (e.g. e-mail, Avenue to Learn (A2L), LearnLink, web pages, capa, Moodle, ThinkingCap, etc.). Students should be aware that, when they access the electronic components of a course using these elements, private information such as first and last names, user names for the McMaster e-mail accounts, and program affiliation may become apparent to all other students in the same course. The available information is dependent on the technology used. </w:t>
+        <w:t xml:space="preserve">Some courses may use on-line elements (e.g. e-mail, Avenue to Learn (A2L), LearnLink, web pages, capa, Moodle, ThinkingCap, etc.). Students should be aware that, when they access the electronic components of a course using these elements, private information such as first and last names, user names for the McMaster e-mail </w:t>
       </w:r>
       <w:r>
         <w:rPr>
           <w:bCs/>
         </w:rPr>
         <w:lastRenderedPageBreak/>
-        <w:t>Continuation in a course that uses on-line elements will be deemed consent to this disclosure. If you have any questions or concerns about such disclosure please discuss this with the course instructor.</w:t>
+        <w:t>accounts, and program affiliation may become apparent to all other students in the same course. The available information is dependent on the technology used. Continuation in a course that uses on-line elements will be deemed consent to this disclosure. If you have any questions or concerns about such disclosure please discuss this with the course instructor.</w:t>
       </w:r>
     </w:p>
     <w:p>
@@ -6809,7 +6854,11 @@
         </w:r>
       </w:hyperlink>
       <w:r>
-        <w:t xml:space="preserve"> policy. Students should submit their request to their Faculty Office </w:t>
+        <w:t xml:space="preserve"> policy. Students should </w:t>
+      </w:r>
+      <w:r>
+        <w:lastRenderedPageBreak/>
+        <w:t xml:space="preserve">submit their request to their Faculty Office </w:t>
       </w:r>
       <w:r>
         <w:rPr>
@@ -6821,11 +6870,7 @@
         <w:t>normally within 10 working days</w:t>
       </w:r>
       <w:r>
-        <w:t xml:space="preserve"> of the beginning of term in which they anticipate a need for accommodation or to the </w:t>
-      </w:r>
-      <w:r>
-        <w:lastRenderedPageBreak/>
-        <w:t>Registrar's Office prior to their examinations. Students should also contact their instructors as soon as possible to make alternative arrangements for classes, assignments, and tests.</w:t>
+        <w:t xml:space="preserve"> of the beginning of term in which they anticipate a need for accommodation or to the Registrar's Office prior to their examinations. Students should also contact their instructors as soon as possible to make alternative arrangements for classes, assignments, and tests.</w:t>
       </w:r>
     </w:p>
     <w:p>
@@ -6848,7 +6893,13 @@
     </w:p>
     <w:p>
       <w:r>
-        <w:t>Tools such as ChatGPT and Github Copilot can be valuable sources to learn how to code in R. However, assignments in this course are designed so that an answer generated by a large language model without subsequent changes will be easily spotted and likely considered as unsatisfactory.</w:t>
+        <w:t>Tools such as ChatGPT and Copilot can be valuable sources to learn how to code in R. However, assignments in this course are designed so that an answer generated by a large language model without s</w:t>
+      </w:r>
+      <w:r>
+        <w:t>crutiny</w:t>
+      </w:r>
+      <w:r>
+        <w:t xml:space="preserve"> will be easily spotted and likely considered as unsatisfactory.</w:t>
       </w:r>
     </w:p>
     <w:p>
@@ -6992,11 +7043,8 @@
     </w:p>
     <w:p>
       <w:r>
-        <w:t xml:space="preserve">It is essential that students be mindful of their interactions online, as the Code remains in effect in virtual learning environments. The Code applies to any interactions that </w:t>
-      </w:r>
-      <w:r>
         <w:lastRenderedPageBreak/>
-        <w:t>adversely affect, disrupt, or interfere with reasonable participation in University activities. Student disruptions or behaviours that interfere with university functions on online platforms (e.g. use of Avenue 2 Learn, WebEx or Zoom for delivery), will be taken very seriously and will be investigated. Outcomes may include restriction or removal of the involved students’ access to these platforms</w:t>
+        <w:t>It is essential that students be mindful of their interactions online, as the Code remains in effect in virtual learning environments. The Code applies to any interactions that adversely affect, disrupt, or interfere with reasonable participation in University activities. Student disruptions or behaviours that interfere with university functions on online platforms (e.g. use of Avenue 2 Learn, WebEx or Zoom for delivery), will be taken very seriously and will be investigated. Outcomes may include restriction or removal of the involved students’ access to these platforms</w:t>
       </w:r>
     </w:p>
     <w:p>

</xml_diff>